<commit_message>
Testing for Fisherman completed
</commit_message>
<xml_diff>
--- a/ForTheFisherman/Docs/001_Testing_Fisherman.docx
+++ b/ForTheFisherman/Docs/001_Testing_Fisherman.docx
@@ -124,7 +124,7 @@
               <w:rPr>
                 <w:lang w:val="en-US"/>
               </w:rPr>
-              <w:t>The Edit function works (with correct constraints)</w:t>
+              <w:t xml:space="preserve">The Edit function works </w:t>
             </w:r>
           </w:p>
         </w:tc>
@@ -154,7 +154,7 @@
               <w:rPr>
                 <w:lang w:val="en-US"/>
               </w:rPr>
-              <w:t>The Create New function works (with correct constraints)</w:t>
+              <w:t xml:space="preserve">The Create New function works </w:t>
             </w:r>
           </w:p>
         </w:tc>
@@ -207,8 +207,121 @@
           </w:p>
         </w:tc>
       </w:tr>
+      <w:tr>
+        <w:tc>
+          <w:tcPr>
+            <w:tcW w:w="4814" w:type="dxa"/>
+          </w:tcPr>
+          <w:p>
+            <w:r>
+              <w:t>QA005</w:t>
+            </w:r>
+          </w:p>
+        </w:tc>
+        <w:tc>
+          <w:tcPr>
+            <w:tcW w:w="4814" w:type="dxa"/>
+          </w:tcPr>
+          <w:p>
+            <w:r>
+              <w:t>Pop-</w:t>
+            </w:r>
+            <w:proofErr w:type="spellStart"/>
+            <w:r>
+              <w:t>up</w:t>
+            </w:r>
+            <w:proofErr w:type="spellEnd"/>
+            <w:r>
+              <w:t xml:space="preserve"> </w:t>
+            </w:r>
+            <w:proofErr w:type="spellStart"/>
+            <w:r>
+              <w:t>message</w:t>
+            </w:r>
+            <w:proofErr w:type="spellEnd"/>
+            <w:r>
+              <w:t xml:space="preserve"> </w:t>
+            </w:r>
+            <w:proofErr w:type="spellStart"/>
+            <w:r>
+              <w:t>works</w:t>
+            </w:r>
+            <w:proofErr w:type="spellEnd"/>
+          </w:p>
+        </w:tc>
+      </w:tr>
+      <w:tr>
+        <w:tc>
+          <w:tcPr>
+            <w:tcW w:w="4814" w:type="dxa"/>
+          </w:tcPr>
+          <w:p>
+            <w:r>
+              <w:t>QA006</w:t>
+            </w:r>
+          </w:p>
+        </w:tc>
+        <w:tc>
+          <w:tcPr>
+            <w:tcW w:w="4814" w:type="dxa"/>
+          </w:tcPr>
+          <w:p>
+            <w:proofErr w:type="spellStart"/>
+            <w:r>
+              <w:t>Uniqueness</w:t>
+            </w:r>
+            <w:proofErr w:type="spellEnd"/>
+            <w:r>
+              <w:t xml:space="preserve"> </w:t>
+            </w:r>
+            <w:proofErr w:type="spellStart"/>
+            <w:r>
+              <w:t>works</w:t>
+            </w:r>
+            <w:proofErr w:type="spellEnd"/>
+          </w:p>
+        </w:tc>
+      </w:tr>
+      <w:tr>
+        <w:tc>
+          <w:tcPr>
+            <w:tcW w:w="4814" w:type="dxa"/>
+          </w:tcPr>
+          <w:p>
+            <w:r>
+              <w:t>QA007</w:t>
+            </w:r>
+          </w:p>
+        </w:tc>
+        <w:tc>
+          <w:tcPr>
+            <w:tcW w:w="4814" w:type="dxa"/>
+          </w:tcPr>
+          <w:p>
+            <w:r>
+              <w:t>Male/</w:t>
+            </w:r>
+            <w:proofErr w:type="spellStart"/>
+            <w:r>
+              <w:t>Female</w:t>
+            </w:r>
+            <w:proofErr w:type="spellEnd"/>
+            <w:r>
+              <w:t xml:space="preserve"> </w:t>
+            </w:r>
+            <w:proofErr w:type="spellStart"/>
+            <w:r>
+              <w:t>required</w:t>
+            </w:r>
+            <w:proofErr w:type="spellEnd"/>
+          </w:p>
+        </w:tc>
+      </w:tr>
     </w:tbl>
-    <w:p/>
+    <w:p>
+      <w:bookmarkStart w:id="0" w:name="_GoBack"/>
+      <w:bookmarkEnd w:id="0"/>
+    </w:p>
     <w:p>
       <w:proofErr w:type="spellStart"/>
       <w:r>
@@ -321,7 +434,7 @@
               <w:rPr>
                 <w:lang w:val="en-US"/>
               </w:rPr>
-              <w:t>Edit function works/correct constraints were used this time</w:t>
+              <w:t>Edit works</w:t>
             </w:r>
           </w:p>
         </w:tc>
@@ -351,19 +464,7 @@
               <w:rPr>
                 <w:lang w:val="en-US"/>
               </w:rPr>
-              <w:t>Create New works with correct functions/gives a mistake if you try to create new with the same ID (</w:t>
-            </w:r>
-            <w:r>
-              <w:rPr>
-                <w:lang w:val="en-US"/>
-              </w:rPr>
-              <w:t>gives it as an error</w:t>
-            </w:r>
-            <w:r>
-              <w:rPr>
-                <w:lang w:val="en-US"/>
-              </w:rPr>
-              <w:t>)</w:t>
+              <w:t>Create new works</w:t>
             </w:r>
           </w:p>
         </w:tc>
@@ -393,7 +494,97 @@
               <w:rPr>
                 <w:lang w:val="en-US"/>
               </w:rPr>
-              <w:t>Delete function works, can’t delete people whose ID is used in another table.</w:t>
+              <w:t>Delete works</w:t>
+            </w:r>
+          </w:p>
+        </w:tc>
+      </w:tr>
+      <w:tr>
+        <w:tc>
+          <w:tcPr>
+            <w:tcW w:w="4814" w:type="dxa"/>
+          </w:tcPr>
+          <w:p>
+            <w:r>
+              <w:t>QA005</w:t>
+            </w:r>
+          </w:p>
+        </w:tc>
+        <w:tc>
+          <w:tcPr>
+            <w:tcW w:w="4814" w:type="dxa"/>
+          </w:tcPr>
+          <w:p>
+            <w:pPr>
+              <w:rPr>
+                <w:lang w:val="en-US"/>
+              </w:rPr>
+            </w:pPr>
+            <w:r>
+              <w:rPr>
+                <w:lang w:val="en-US"/>
+              </w:rPr>
+              <w:t>Doesn’t have a pop-up message</w:t>
+            </w:r>
+          </w:p>
+        </w:tc>
+      </w:tr>
+      <w:tr>
+        <w:tc>
+          <w:tcPr>
+            <w:tcW w:w="4814" w:type="dxa"/>
+          </w:tcPr>
+          <w:p>
+            <w:r>
+              <w:t>QA006</w:t>
+            </w:r>
+          </w:p>
+        </w:tc>
+        <w:tc>
+          <w:tcPr>
+            <w:tcW w:w="4814" w:type="dxa"/>
+          </w:tcPr>
+          <w:p>
+            <w:pPr>
+              <w:rPr>
+                <w:lang w:val="en-US"/>
+              </w:rPr>
+            </w:pPr>
+            <w:r>
+              <w:rPr>
+                <w:lang w:val="en-US"/>
+              </w:rPr>
+              <w:t>Uniqueness for email works</w:t>
+            </w:r>
+          </w:p>
+        </w:tc>
+      </w:tr>
+      <w:tr>
+        <w:tc>
+          <w:tcPr>
+            <w:tcW w:w="4814" w:type="dxa"/>
+          </w:tcPr>
+          <w:p>
+            <w:r>
+              <w:t>QA007</w:t>
+            </w:r>
+          </w:p>
+        </w:tc>
+        <w:tc>
+          <w:tcPr>
+            <w:tcW w:w="4814" w:type="dxa"/>
+          </w:tcPr>
+          <w:p>
+            <w:pPr>
+              <w:rPr>
+                <w:lang w:val="en-US"/>
+              </w:rPr>
+            </w:pPr>
+            <w:r>
+              <w:rPr>
+                <w:lang w:val="en-US"/>
+              </w:rPr>
+              <w:t>Required radio button works</w:t>
             </w:r>
           </w:p>
         </w:tc>
@@ -418,8 +609,6 @@
         </w:rPr>
         <w:t>Conclusion:</w:t>
       </w:r>
-      <w:bookmarkStart w:id="0" w:name="_GoBack"/>
-      <w:bookmarkEnd w:id="0"/>
     </w:p>
     <w:p>
       <w:pPr>
@@ -431,20 +620,13 @@
         <w:rPr>
           <w:lang w:val="en-US"/>
         </w:rPr>
-        <w:t xml:space="preserve"> Constraints need to be created (for verification of email, uniqueness of ID, etc.)</w:t>
+        <w:t xml:space="preserve"> </w:t>
       </w:r>
-    </w:p>
-    <w:p>
-      <w:pPr>
-        <w:rPr>
-          <w:lang w:val="en-US"/>
-        </w:rPr>
-      </w:pPr>
       <w:r>
         <w:rPr>
           <w:lang w:val="en-US"/>
         </w:rPr>
-        <w:t>Message Box about not deleting a person, because a person’s ID is used in another table.</w:t>
+        <w:t>Updated myself the pop-up message, in future could be updated to AJAX line instead of pop-up message</w:t>
       </w:r>
     </w:p>
     <w:sectPr>

</xml_diff>